<commit_message>
Update - Sửa lỗi chính tả
</commit_message>
<xml_diff>
--- a/II.PhanTich&ThietKe_ChaoMinBeauty.docx
+++ b/II.PhanTich&ThietKe_ChaoMinBeauty.docx
@@ -571,7 +571,27 @@
           <w:sz w:val="26"/>
           <w:szCs w:val="26"/>
         </w:rPr>
-        <w:t>Yêu câu chức năng</w:t>
+        <w:t xml:space="preserve">Yêu </w:t>
+      </w:r>
+      <w:r>
+        <w:rPr>
+          <w:rFonts w:asciiTheme="majorHAnsi" w:hAnsiTheme="majorHAnsi" w:cstheme="majorHAnsi"/>
+          <w:b/>
+          <w:sz w:val="26"/>
+          <w:szCs w:val="26"/>
+        </w:rPr>
+        <w:t>cầu</w:t>
+      </w:r>
+      <w:bookmarkStart w:id="0" w:name="_GoBack"/>
+      <w:bookmarkEnd w:id="0"/>
+      <w:r>
+        <w:rPr>
+          <w:rFonts w:asciiTheme="majorHAnsi" w:hAnsiTheme="majorHAnsi" w:cstheme="majorHAnsi"/>
+          <w:b/>
+          <w:sz w:val="26"/>
+          <w:szCs w:val="26"/>
+        </w:rPr>
+        <w:t xml:space="preserve"> chức năng</w:t>
       </w:r>
     </w:p>
     <w:p>
@@ -12287,8 +12307,6 @@
           <w:szCs w:val="26"/>
         </w:rPr>
       </w:pPr>
-      <w:bookmarkStart w:id="0" w:name="_GoBack"/>
-      <w:bookmarkEnd w:id="0"/>
     </w:p>
     <w:sectPr>
       <w:headerReference w:type="default" r:id="rId15"/>
@@ -12337,6 +12355,7 @@
         <w:docPartUnique/>
       </w:docPartObj>
     </w:sdtPr>
+    <w:sdtEndPr/>
     <w:sdtContent>
       <w:p>
         <w:pPr>
@@ -12359,7 +12378,7 @@
           <w:rPr>
             <w:noProof/>
           </w:rPr>
-          <w:t>9</w:t>
+          <w:t>2</w:t>
         </w:r>
         <w:r>
           <w:rPr>
@@ -24006,7 +24025,7 @@
 </file>
 
 <file path=customXml/itemProps1.xml><?xml version="1.0" encoding="utf-8"?>
-<ds:datastoreItem xmlns:ds="http://schemas.openxmlformats.org/officeDocument/2006/customXml" ds:itemID="{2853BD61-9CE4-4EEB-A09A-7BD56C870C52}">
+<ds:datastoreItem xmlns:ds="http://schemas.openxmlformats.org/officeDocument/2006/customXml" ds:itemID="{0FF6B563-4EE5-4EC5-B6EE-5A52DD71FAB6}">
   <ds:schemaRefs>
     <ds:schemaRef ds:uri="http://schemas.openxmlformats.org/officeDocument/2006/bibliography"/>
   </ds:schemaRefs>

</xml_diff>